<commit_message>
First stab at a state diagram. started outline of elevator_state.
</commit_message>
<xml_diff>
--- a/Documentation/Use Cases.docx
+++ b/Documentation/Use Cases.docx
@@ -87,12 +87,7 @@
         <w:t>Exit Condition:</w:t>
       </w:r>
       <w:r>
-        <w:t xml:space="preserve"> The</w:t>
-      </w:r>
-      <w:bookmarkStart w:id="0" w:name="_GoBack"/>
-      <w:bookmarkEnd w:id="0"/>
-      <w:r>
-        <w:t>re is a floor request at any floor.</w:t>
+        <w:t xml:space="preserve"> There is a floor request at any floor.</w:t>
       </w:r>
     </w:p>
     <w:p>
@@ -138,6 +133,11 @@
     </w:p>
     <w:p>
       <w:pPr>
+        <w:jc w:val="left"/>
+      </w:pPr>
+    </w:p>
+    <w:p>
+      <w:pPr>
         <w:pStyle w:val="ListParagraph"/>
         <w:numPr>
           <w:ilvl w:val="0"/>
@@ -326,6 +326,11 @@
     </w:p>
     <w:p>
       <w:pPr>
+        <w:jc w:val="left"/>
+      </w:pPr>
+    </w:p>
+    <w:p>
+      <w:pPr>
         <w:pStyle w:val="ListParagraph"/>
         <w:numPr>
           <w:ilvl w:val="0"/>
@@ -335,6 +340,414 @@
       </w:pPr>
       <w:r>
         <w:t>Traveling Upwards</w:t>
+      </w:r>
+    </w:p>
+    <w:p>
+      <w:pPr>
+        <w:pStyle w:val="ListParagraph"/>
+        <w:jc w:val="left"/>
+      </w:pPr>
+      <w:r>
+        <w:rPr>
+          <w:u w:val="single"/>
+        </w:rPr>
+        <w:t xml:space="preserve">Entry Condition: </w:t>
+      </w:r>
+    </w:p>
+    <w:p>
+      <w:pPr>
+        <w:pStyle w:val="ListParagraph"/>
+        <w:numPr>
+          <w:ilvl w:val="0"/>
+          <w:numId w:val="6"/>
+        </w:numPr>
+        <w:jc w:val="left"/>
+      </w:pPr>
+      <w:r>
+        <w:t>A passenger above the elevator has requested</w:t>
+      </w:r>
+    </w:p>
+    <w:p>
+      <w:pPr>
+        <w:pStyle w:val="ListParagraph"/>
+        <w:numPr>
+          <w:ilvl w:val="0"/>
+          <w:numId w:val="6"/>
+        </w:numPr>
+        <w:jc w:val="left"/>
+      </w:pPr>
+      <w:r>
+        <w:t>Elevator is not already traveling down</w:t>
+      </w:r>
+    </w:p>
+    <w:p>
+      <w:pPr>
+        <w:pStyle w:val="ListParagraph"/>
+        <w:jc w:val="left"/>
+      </w:pPr>
+      <w:r>
+        <w:rPr>
+          <w:u w:val="single"/>
+        </w:rPr>
+        <w:t>Exit Condition:</w:t>
+      </w:r>
+      <w:r>
+        <w:t xml:space="preserve"> </w:t>
+      </w:r>
+    </w:p>
+    <w:p>
+      <w:pPr>
+        <w:pStyle w:val="ListParagraph"/>
+        <w:numPr>
+          <w:ilvl w:val="0"/>
+          <w:numId w:val="11"/>
+        </w:numPr>
+        <w:jc w:val="left"/>
+      </w:pPr>
+    </w:p>
+    <w:p>
+      <w:pPr>
+        <w:pStyle w:val="ListParagraph"/>
+        <w:jc w:val="left"/>
+      </w:pPr>
+      <w:r>
+        <w:rPr>
+          <w:u w:val="single"/>
+        </w:rPr>
+        <w:t>Flow of Events:</w:t>
+      </w:r>
+      <w:r>
+        <w:t xml:space="preserve"> </w:t>
+      </w:r>
+    </w:p>
+    <w:p>
+      <w:pPr>
+        <w:pStyle w:val="ListParagraph"/>
+        <w:numPr>
+          <w:ilvl w:val="0"/>
+          <w:numId w:val="8"/>
+        </w:numPr>
+        <w:jc w:val="left"/>
+      </w:pPr>
+      <w:r>
+        <w:t>Check at every floor</w:t>
+      </w:r>
+    </w:p>
+    <w:p>
+      <w:pPr>
+        <w:pStyle w:val="ListParagraph"/>
+        <w:numPr>
+          <w:ilvl w:val="1"/>
+          <w:numId w:val="8"/>
+        </w:numPr>
+        <w:jc w:val="left"/>
+      </w:pPr>
+      <w:r>
+        <w:t xml:space="preserve">If we have reached the </w:t>
+      </w:r>
+      <w:r>
+        <w:t>Current passenger’s destination</w:t>
+      </w:r>
+    </w:p>
+    <w:p>
+      <w:pPr>
+        <w:pStyle w:val="ListParagraph"/>
+        <w:numPr>
+          <w:ilvl w:val="2"/>
+          <w:numId w:val="8"/>
+        </w:numPr>
+        <w:jc w:val="left"/>
+      </w:pPr>
+      <w:r>
+        <w:t>No, continue up</w:t>
+      </w:r>
+    </w:p>
+    <w:p>
+      <w:pPr>
+        <w:pStyle w:val="ListParagraph"/>
+        <w:numPr>
+          <w:ilvl w:val="2"/>
+          <w:numId w:val="8"/>
+        </w:numPr>
+        <w:jc w:val="left"/>
+      </w:pPr>
+      <w:r>
+        <w:t>Yes, open doors</w:t>
+      </w:r>
+    </w:p>
+    <w:p>
+      <w:pPr>
+        <w:pStyle w:val="ListParagraph"/>
+        <w:numPr>
+          <w:ilvl w:val="1"/>
+          <w:numId w:val="8"/>
+        </w:numPr>
+        <w:jc w:val="left"/>
+      </w:pPr>
+      <w:r>
+        <w:t>If someone else pressed the “up” button on floor</w:t>
+      </w:r>
+    </w:p>
+    <w:p>
+      <w:pPr>
+        <w:pStyle w:val="ListParagraph"/>
+        <w:numPr>
+          <w:ilvl w:val="2"/>
+          <w:numId w:val="8"/>
+        </w:numPr>
+        <w:jc w:val="left"/>
+      </w:pPr>
+      <w:r>
+        <w:t>Open doors</w:t>
+      </w:r>
+    </w:p>
+    <w:p>
+      <w:pPr>
+        <w:pStyle w:val="ListParagraph"/>
+        <w:numPr>
+          <w:ilvl w:val="1"/>
+          <w:numId w:val="8"/>
+        </w:numPr>
+        <w:jc w:val="left"/>
+      </w:pPr>
+      <w:r>
+        <w:t>Are there still passengers above us to be picked up</w:t>
+      </w:r>
+    </w:p>
+    <w:p>
+      <w:pPr>
+        <w:pStyle w:val="ListParagraph"/>
+        <w:numPr>
+          <w:ilvl w:val="2"/>
+          <w:numId w:val="8"/>
+        </w:numPr>
+        <w:jc w:val="left"/>
+      </w:pPr>
+      <w:r>
+        <w:t>If no pick up passenger at floor and travel down</w:t>
+      </w:r>
+    </w:p>
+    <w:p>
+      <w:pPr>
+        <w:jc w:val="left"/>
+      </w:pPr>
+    </w:p>
+    <w:p>
+      <w:pPr>
+        <w:jc w:val="left"/>
+      </w:pPr>
+      <w:bookmarkStart w:id="0" w:name="_GoBack"/>
+      <w:bookmarkEnd w:id="0"/>
+    </w:p>
+    <w:p>
+      <w:pPr>
+        <w:pStyle w:val="ListParagraph"/>
+        <w:numPr>
+          <w:ilvl w:val="0"/>
+          <w:numId w:val="1"/>
+        </w:numPr>
+        <w:jc w:val="left"/>
+      </w:pPr>
+      <w:r>
+        <w:lastRenderedPageBreak/>
+        <w:t>Traveling Downwards</w:t>
+      </w:r>
+    </w:p>
+    <w:p>
+      <w:pPr>
+        <w:pStyle w:val="ListParagraph"/>
+        <w:jc w:val="left"/>
+      </w:pPr>
+      <w:r>
+        <w:rPr>
+          <w:u w:val="single"/>
+        </w:rPr>
+        <w:t xml:space="preserve">Entry Condition: </w:t>
+      </w:r>
+    </w:p>
+    <w:p>
+      <w:pPr>
+        <w:pStyle w:val="ListParagraph"/>
+        <w:numPr>
+          <w:ilvl w:val="0"/>
+          <w:numId w:val="6"/>
+        </w:numPr>
+        <w:jc w:val="left"/>
+      </w:pPr>
+      <w:r>
+        <w:t>A passenger below the elevator has requested</w:t>
+      </w:r>
+    </w:p>
+    <w:p>
+      <w:pPr>
+        <w:pStyle w:val="ListParagraph"/>
+        <w:numPr>
+          <w:ilvl w:val="0"/>
+          <w:numId w:val="6"/>
+        </w:numPr>
+        <w:jc w:val="left"/>
+      </w:pPr>
+      <w:r>
+        <w:t>Elevator is not already traveling up</w:t>
+      </w:r>
+    </w:p>
+    <w:p>
+      <w:pPr>
+        <w:pStyle w:val="ListParagraph"/>
+        <w:jc w:val="left"/>
+      </w:pPr>
+      <w:r>
+        <w:rPr>
+          <w:u w:val="single"/>
+        </w:rPr>
+        <w:t>Exit Condition:</w:t>
+      </w:r>
+      <w:r>
+        <w:t xml:space="preserve"> </w:t>
+      </w:r>
+    </w:p>
+    <w:p>
+      <w:pPr>
+        <w:pStyle w:val="ListParagraph"/>
+        <w:numPr>
+          <w:ilvl w:val="0"/>
+          <w:numId w:val="11"/>
+        </w:numPr>
+        <w:jc w:val="left"/>
+      </w:pPr>
+    </w:p>
+    <w:p>
+      <w:pPr>
+        <w:pStyle w:val="ListParagraph"/>
+        <w:jc w:val="left"/>
+      </w:pPr>
+      <w:r>
+        <w:rPr>
+          <w:u w:val="single"/>
+        </w:rPr>
+        <w:t>Flow of Events:</w:t>
+      </w:r>
+      <w:r>
+        <w:t xml:space="preserve"> </w:t>
+      </w:r>
+    </w:p>
+    <w:p>
+      <w:pPr>
+        <w:pStyle w:val="ListParagraph"/>
+        <w:numPr>
+          <w:ilvl w:val="0"/>
+          <w:numId w:val="8"/>
+        </w:numPr>
+        <w:jc w:val="left"/>
+      </w:pPr>
+      <w:r>
+        <w:t>Check at every floor</w:t>
+      </w:r>
+    </w:p>
+    <w:p>
+      <w:pPr>
+        <w:pStyle w:val="ListParagraph"/>
+        <w:numPr>
+          <w:ilvl w:val="1"/>
+          <w:numId w:val="8"/>
+        </w:numPr>
+        <w:jc w:val="left"/>
+      </w:pPr>
+      <w:r>
+        <w:t>If we have reached the Current passenger’s destination</w:t>
+      </w:r>
+    </w:p>
+    <w:p>
+      <w:pPr>
+        <w:pStyle w:val="ListParagraph"/>
+        <w:numPr>
+          <w:ilvl w:val="2"/>
+          <w:numId w:val="8"/>
+        </w:numPr>
+        <w:jc w:val="left"/>
+      </w:pPr>
+      <w:r>
+        <w:t>Open doors</w:t>
+      </w:r>
+    </w:p>
+    <w:p>
+      <w:pPr>
+        <w:pStyle w:val="ListParagraph"/>
+        <w:numPr>
+          <w:ilvl w:val="1"/>
+          <w:numId w:val="8"/>
+        </w:numPr>
+        <w:jc w:val="left"/>
+      </w:pPr>
+      <w:r>
+        <w:t>If someone else pressed the “down” button on floor</w:t>
+      </w:r>
+    </w:p>
+    <w:p>
+      <w:pPr>
+        <w:pStyle w:val="ListParagraph"/>
+        <w:numPr>
+          <w:ilvl w:val="2"/>
+          <w:numId w:val="8"/>
+        </w:numPr>
+        <w:jc w:val="left"/>
+      </w:pPr>
+      <w:r>
+        <w:t>Open doors</w:t>
+      </w:r>
+    </w:p>
+    <w:p>
+      <w:pPr>
+        <w:pStyle w:val="ListParagraph"/>
+        <w:numPr>
+          <w:ilvl w:val="1"/>
+          <w:numId w:val="8"/>
+        </w:numPr>
+        <w:jc w:val="left"/>
+      </w:pPr>
+      <w:r>
+        <w:t>Are there still passengers</w:t>
+      </w:r>
+      <w:r>
+        <w:t xml:space="preserve"> below</w:t>
+      </w:r>
+      <w:r>
+        <w:t xml:space="preserve"> us to be picked up</w:t>
+      </w:r>
+    </w:p>
+    <w:p>
+      <w:pPr>
+        <w:pStyle w:val="ListParagraph"/>
+        <w:numPr>
+          <w:ilvl w:val="2"/>
+          <w:numId w:val="8"/>
+        </w:numPr>
+        <w:jc w:val="left"/>
+      </w:pPr>
+      <w:r>
+        <w:t>If no pick up pa</w:t>
+      </w:r>
+      <w:r>
+        <w:t>ssenger at floor and travel up</w:t>
+      </w:r>
+    </w:p>
+    <w:p>
+      <w:pPr>
+        <w:pStyle w:val="ListParagraph"/>
+        <w:numPr>
+          <w:ilvl w:val="0"/>
+          <w:numId w:val="1"/>
+        </w:numPr>
+        <w:jc w:val="left"/>
+      </w:pPr>
+      <w:r>
+        <w:t>Open</w:t>
+      </w:r>
+      <w:r>
+        <w:t>/Close</w:t>
+      </w:r>
+      <w:r>
+        <w:t xml:space="preserve"> Door</w:t>
       </w:r>
     </w:p>
     <w:p>
@@ -349,9 +762,6 @@
         <w:t>Entry Condition:</w:t>
       </w:r>
       <w:r>
-        <w:rPr>
-          <w:u w:val="single"/>
-        </w:rPr>
         <w:t xml:space="preserve"> </w:t>
       </w:r>
     </w:p>
@@ -360,25 +770,38 @@
         <w:pStyle w:val="ListParagraph"/>
         <w:numPr>
           <w:ilvl w:val="0"/>
-          <w:numId w:val="6"/>
-        </w:numPr>
-        <w:jc w:val="left"/>
-      </w:pPr>
-      <w:r>
-        <w:t>A passenger above the elevator has requested</w:t>
-      </w:r>
-    </w:p>
-    <w:p>
-      <w:pPr>
-        <w:pStyle w:val="ListParagraph"/>
-        <w:numPr>
-          <w:ilvl w:val="0"/>
-          <w:numId w:val="6"/>
-        </w:numPr>
-        <w:jc w:val="left"/>
-      </w:pPr>
-      <w:r>
-        <w:t>Elevator is not already traveling down</w:t>
+          <w:numId w:val="4"/>
+        </w:numPr>
+        <w:jc w:val="left"/>
+      </w:pPr>
+      <w:r>
+        <w:t>Elevator has checked a floor and</w:t>
+      </w:r>
+    </w:p>
+    <w:p>
+      <w:pPr>
+        <w:pStyle w:val="ListParagraph"/>
+        <w:numPr>
+          <w:ilvl w:val="1"/>
+          <w:numId w:val="4"/>
+        </w:numPr>
+        <w:jc w:val="left"/>
+      </w:pPr>
+      <w:r>
+        <w:t>Reached a passenger’s destination or</w:t>
+      </w:r>
+    </w:p>
+    <w:p>
+      <w:pPr>
+        <w:pStyle w:val="ListParagraph"/>
+        <w:numPr>
+          <w:ilvl w:val="1"/>
+          <w:numId w:val="4"/>
+        </w:numPr>
+        <w:jc w:val="left"/>
+      </w:pPr>
+      <w:r>
+        <w:t>There is a request for the same direction of the elevator’s current traveling direction</w:t>
       </w:r>
     </w:p>
     <w:p>
@@ -393,434 +816,7 @@
         <w:t>Exit Condition:</w:t>
       </w:r>
       <w:r>
-        <w:t xml:space="preserve"> </w:t>
-      </w:r>
-    </w:p>
-    <w:p>
-      <w:pPr>
-        <w:pStyle w:val="ListParagraph"/>
-        <w:numPr>
-          <w:ilvl w:val="0"/>
-          <w:numId w:val="11"/>
-        </w:numPr>
-        <w:jc w:val="left"/>
-      </w:pPr>
-    </w:p>
-    <w:p>
-      <w:pPr>
-        <w:pStyle w:val="ListParagraph"/>
-        <w:jc w:val="left"/>
-      </w:pPr>
-      <w:r>
-        <w:rPr>
-          <w:u w:val="single"/>
-        </w:rPr>
-        <w:t>Flow of Events:</w:t>
-      </w:r>
-      <w:r>
-        <w:t xml:space="preserve"> </w:t>
-      </w:r>
-    </w:p>
-    <w:p>
-      <w:pPr>
-        <w:pStyle w:val="ListParagraph"/>
-        <w:numPr>
-          <w:ilvl w:val="0"/>
-          <w:numId w:val="8"/>
-        </w:numPr>
-        <w:jc w:val="left"/>
-      </w:pPr>
-      <w:r>
-        <w:t>Check at every floor</w:t>
-      </w:r>
-    </w:p>
-    <w:p>
-      <w:pPr>
-        <w:pStyle w:val="ListParagraph"/>
-        <w:numPr>
-          <w:ilvl w:val="1"/>
-          <w:numId w:val="8"/>
-        </w:numPr>
-        <w:jc w:val="left"/>
-      </w:pPr>
-      <w:r>
-        <w:t xml:space="preserve">If we have reached the </w:t>
-      </w:r>
-      <w:r>
-        <w:t>Current passenger’s destination</w:t>
-      </w:r>
-    </w:p>
-    <w:p>
-      <w:pPr>
-        <w:pStyle w:val="ListParagraph"/>
-        <w:numPr>
-          <w:ilvl w:val="2"/>
-          <w:numId w:val="8"/>
-        </w:numPr>
-        <w:jc w:val="left"/>
-      </w:pPr>
-      <w:r>
-        <w:t>No, continue up</w:t>
-      </w:r>
-    </w:p>
-    <w:p>
-      <w:pPr>
-        <w:pStyle w:val="ListParagraph"/>
-        <w:numPr>
-          <w:ilvl w:val="2"/>
-          <w:numId w:val="8"/>
-        </w:numPr>
-        <w:jc w:val="left"/>
-      </w:pPr>
-      <w:r>
-        <w:t>Yes, open doors</w:t>
-      </w:r>
-    </w:p>
-    <w:p>
-      <w:pPr>
-        <w:pStyle w:val="ListParagraph"/>
-        <w:numPr>
-          <w:ilvl w:val="1"/>
-          <w:numId w:val="8"/>
-        </w:numPr>
-        <w:jc w:val="left"/>
-      </w:pPr>
-      <w:r>
-        <w:t>If someone else pressed the “up” button on floor</w:t>
-      </w:r>
-    </w:p>
-    <w:p>
-      <w:pPr>
-        <w:pStyle w:val="ListParagraph"/>
-        <w:numPr>
-          <w:ilvl w:val="2"/>
-          <w:numId w:val="8"/>
-        </w:numPr>
-        <w:jc w:val="left"/>
-      </w:pPr>
-      <w:r>
-        <w:t>Open doors</w:t>
-      </w:r>
-    </w:p>
-    <w:p>
-      <w:pPr>
-        <w:pStyle w:val="ListParagraph"/>
-        <w:numPr>
-          <w:ilvl w:val="1"/>
-          <w:numId w:val="8"/>
-        </w:numPr>
-        <w:jc w:val="left"/>
-      </w:pPr>
-      <w:r>
-        <w:t>Are there still passengers above us to be picked up</w:t>
-      </w:r>
-    </w:p>
-    <w:p>
-      <w:pPr>
-        <w:pStyle w:val="ListParagraph"/>
-        <w:numPr>
-          <w:ilvl w:val="2"/>
-          <w:numId w:val="8"/>
-        </w:numPr>
-        <w:jc w:val="left"/>
-      </w:pPr>
-      <w:r>
-        <w:t>If no pick up passenger at floor and travel down</w:t>
-      </w:r>
-    </w:p>
-    <w:p>
-      <w:pPr>
-        <w:pStyle w:val="ListParagraph"/>
-        <w:numPr>
-          <w:ilvl w:val="0"/>
-          <w:numId w:val="1"/>
-        </w:numPr>
-        <w:jc w:val="left"/>
-      </w:pPr>
-      <w:r>
-        <w:t>Traveling Downwards</w:t>
-      </w:r>
-    </w:p>
-    <w:p>
-      <w:pPr>
-        <w:pStyle w:val="ListParagraph"/>
-        <w:jc w:val="left"/>
-      </w:pPr>
-      <w:r>
-        <w:rPr>
-          <w:u w:val="single"/>
-        </w:rPr>
-        <w:t xml:space="preserve">Entry Condition: </w:t>
-      </w:r>
-    </w:p>
-    <w:p>
-      <w:pPr>
-        <w:pStyle w:val="ListParagraph"/>
-        <w:numPr>
-          <w:ilvl w:val="0"/>
-          <w:numId w:val="6"/>
-        </w:numPr>
-        <w:jc w:val="left"/>
-      </w:pPr>
-      <w:r>
-        <w:t>A passenger below</w:t>
-      </w:r>
-      <w:r>
-        <w:t xml:space="preserve"> the elevator has requested</w:t>
-      </w:r>
-    </w:p>
-    <w:p>
-      <w:pPr>
-        <w:pStyle w:val="ListParagraph"/>
-        <w:numPr>
-          <w:ilvl w:val="0"/>
-          <w:numId w:val="6"/>
-        </w:numPr>
-        <w:jc w:val="left"/>
-      </w:pPr>
-      <w:r>
-        <w:t>Elevat</w:t>
-      </w:r>
-      <w:r>
-        <w:t>or is not already traveling up</w:t>
-      </w:r>
-    </w:p>
-    <w:p>
-      <w:pPr>
-        <w:pStyle w:val="ListParagraph"/>
-        <w:jc w:val="left"/>
-      </w:pPr>
-      <w:r>
-        <w:rPr>
-          <w:u w:val="single"/>
-        </w:rPr>
-        <w:t>Exit Condition:</w:t>
-      </w:r>
-      <w:r>
-        <w:t xml:space="preserve"> </w:t>
-      </w:r>
-    </w:p>
-    <w:p>
-      <w:pPr>
-        <w:pStyle w:val="ListParagraph"/>
-        <w:numPr>
-          <w:ilvl w:val="0"/>
-          <w:numId w:val="11"/>
-        </w:numPr>
-        <w:jc w:val="left"/>
-      </w:pPr>
-    </w:p>
-    <w:p>
-      <w:pPr>
-        <w:pStyle w:val="ListParagraph"/>
-        <w:jc w:val="left"/>
-      </w:pPr>
-      <w:r>
-        <w:rPr>
-          <w:u w:val="single"/>
-        </w:rPr>
-        <w:t>Flow of Events:</w:t>
-      </w:r>
-      <w:r>
-        <w:t xml:space="preserve"> </w:t>
-      </w:r>
-    </w:p>
-    <w:p>
-      <w:pPr>
-        <w:pStyle w:val="ListParagraph"/>
-        <w:numPr>
-          <w:ilvl w:val="0"/>
-          <w:numId w:val="8"/>
-        </w:numPr>
-        <w:jc w:val="left"/>
-      </w:pPr>
-      <w:r>
-        <w:t>Check at every floor</w:t>
-      </w:r>
-    </w:p>
-    <w:p>
-      <w:pPr>
-        <w:pStyle w:val="ListParagraph"/>
-        <w:numPr>
-          <w:ilvl w:val="1"/>
-          <w:numId w:val="8"/>
-        </w:numPr>
-        <w:jc w:val="left"/>
-      </w:pPr>
-      <w:r>
-        <w:lastRenderedPageBreak/>
-        <w:t>If we have reached the Current passenger’s destination</w:t>
-      </w:r>
-    </w:p>
-    <w:p>
-      <w:pPr>
-        <w:pStyle w:val="ListParagraph"/>
-        <w:numPr>
-          <w:ilvl w:val="2"/>
-          <w:numId w:val="8"/>
-        </w:numPr>
-        <w:jc w:val="left"/>
-      </w:pPr>
-      <w:r>
-        <w:t>Open doors</w:t>
-      </w:r>
-    </w:p>
-    <w:p>
-      <w:pPr>
-        <w:pStyle w:val="ListParagraph"/>
-        <w:numPr>
-          <w:ilvl w:val="1"/>
-          <w:numId w:val="8"/>
-        </w:numPr>
-        <w:jc w:val="left"/>
-      </w:pPr>
-      <w:r>
-        <w:t>If someone else pressed the “</w:t>
-      </w:r>
-      <w:r>
-        <w:t>down</w:t>
-      </w:r>
-      <w:r>
-        <w:t>” button on floor</w:t>
-      </w:r>
-    </w:p>
-    <w:p>
-      <w:pPr>
-        <w:pStyle w:val="ListParagraph"/>
-        <w:numPr>
-          <w:ilvl w:val="2"/>
-          <w:numId w:val="8"/>
-        </w:numPr>
-        <w:jc w:val="left"/>
-      </w:pPr>
-      <w:r>
-        <w:t>Open doors</w:t>
-      </w:r>
-    </w:p>
-    <w:p>
-      <w:pPr>
-        <w:pStyle w:val="ListParagraph"/>
-        <w:numPr>
-          <w:ilvl w:val="1"/>
-          <w:numId w:val="8"/>
-        </w:numPr>
-        <w:jc w:val="left"/>
-      </w:pPr>
-      <w:r>
-        <w:t>Are there still passengers</w:t>
-      </w:r>
-      <w:r>
-        <w:t xml:space="preserve"> below</w:t>
-      </w:r>
-      <w:r>
-        <w:t xml:space="preserve"> us to be picked up</w:t>
-      </w:r>
-    </w:p>
-    <w:p>
-      <w:pPr>
-        <w:pStyle w:val="ListParagraph"/>
-        <w:numPr>
-          <w:ilvl w:val="2"/>
-          <w:numId w:val="8"/>
-        </w:numPr>
-        <w:jc w:val="left"/>
-      </w:pPr>
-      <w:r>
-        <w:t>If no pick up pa</w:t>
-      </w:r>
-      <w:r>
-        <w:t>ssenger at floor and travel up</w:t>
-      </w:r>
-    </w:p>
-    <w:p>
-      <w:pPr>
-        <w:pStyle w:val="ListParagraph"/>
-        <w:numPr>
-          <w:ilvl w:val="0"/>
-          <w:numId w:val="1"/>
-        </w:numPr>
-        <w:jc w:val="left"/>
-      </w:pPr>
-      <w:r>
-        <w:t>Open</w:t>
-      </w:r>
-      <w:r>
-        <w:t>/Close</w:t>
-      </w:r>
-      <w:r>
-        <w:t xml:space="preserve"> Door</w:t>
-      </w:r>
-    </w:p>
-    <w:p>
-      <w:pPr>
-        <w:pStyle w:val="ListParagraph"/>
-        <w:jc w:val="left"/>
-      </w:pPr>
-      <w:r>
-        <w:rPr>
-          <w:u w:val="single"/>
-        </w:rPr>
-        <w:t>Entry Condition:</w:t>
-      </w:r>
-      <w:r>
-        <w:t xml:space="preserve"> </w:t>
-      </w:r>
-    </w:p>
-    <w:p>
-      <w:pPr>
-        <w:pStyle w:val="ListParagraph"/>
-        <w:numPr>
-          <w:ilvl w:val="0"/>
-          <w:numId w:val="4"/>
-        </w:numPr>
-        <w:jc w:val="left"/>
-      </w:pPr>
-      <w:r>
-        <w:t>Elevator has checked a floor and</w:t>
-      </w:r>
-    </w:p>
-    <w:p>
-      <w:pPr>
-        <w:pStyle w:val="ListParagraph"/>
-        <w:numPr>
-          <w:ilvl w:val="1"/>
-          <w:numId w:val="4"/>
-        </w:numPr>
-        <w:jc w:val="left"/>
-      </w:pPr>
-      <w:r>
-        <w:t>Reached a passenger’s destination or</w:t>
-      </w:r>
-    </w:p>
-    <w:p>
-      <w:pPr>
-        <w:pStyle w:val="ListParagraph"/>
-        <w:numPr>
-          <w:ilvl w:val="1"/>
-          <w:numId w:val="4"/>
-        </w:numPr>
-        <w:jc w:val="left"/>
-      </w:pPr>
-      <w:r>
-        <w:t>There is a request for the same direction of the elevator’s current traveling direction</w:t>
-      </w:r>
-    </w:p>
-    <w:p>
-      <w:pPr>
-        <w:pStyle w:val="ListParagraph"/>
-        <w:jc w:val="left"/>
-      </w:pPr>
-      <w:r>
-        <w:rPr>
-          <w:u w:val="single"/>
-        </w:rPr>
-        <w:t>Exit Condition:</w:t>
-      </w:r>
-      <w:r>
-        <w:t xml:space="preserve"> </w:t>
-      </w:r>
-      <w:r>
-        <w:t>Doors have been open for 2 counts</w:t>
+        <w:t xml:space="preserve"> Doors have been open for 2 counts</w:t>
       </w:r>
     </w:p>
     <w:p>

</xml_diff>